<commit_message>
added table and database info
</commit_message>
<xml_diff>
--- a/Binder Documents/Milestone 2 MVP.docx
+++ b/Binder Documents/Milestone 2 MVP.docx
@@ -9,7 +9,22 @@
     </w:p>
     <w:p>
       <w:r>
-        <w:t>Our program will pull information from the database regarding the location of minor league stadiums built from 2011 to 2016 through the United States</w:t>
+        <w:t>Our program will pull information from the database regarding the location of minor league stadiums built from 2011 to 2016</w:t>
+      </w:r>
+      <w:r>
+        <w:t xml:space="preserve">, </w:t>
+      </w:r>
+      <w:r>
+        <w:t>through</w:t>
+      </w:r>
+      <w:r>
+        <w:t>out</w:t>
+      </w:r>
+      <w:r>
+        <w:t xml:space="preserve"> the United States</w:t>
+      </w:r>
+      <w:r>
+        <w:t>,</w:t>
       </w:r>
       <w:r>
         <w:t xml:space="preserve"> as well as the census table names. Using this </w:t>
@@ -30,11 +45,15 @@
         <w:t xml:space="preserve"> it will gather data from the areas using the census APIs and write the data to the database. </w:t>
       </w:r>
     </w:p>
-    <w:p/>
     <w:p>
       <w:r>
-        <w:t xml:space="preserve">Add database and the table names with descriptions of the variables in there. </w:t>
-      </w:r>
+        <w:t xml:space="preserve">We are using the Sqlite3 database and have three tables. One table holds the stadium data; this includes: zip codes, city, the year it was built, county and state. Another table holds the census table names and the description of the tables. The remaining tables are created by the </w:t>
+      </w:r>
+      <w:r>
+        <w:t xml:space="preserve">program and hold the information obtained by the APIs. Each table holds data obtained from each distinct API used. </w:t>
+      </w:r>
+    </w:p>
+    <w:p>
       <w:bookmarkStart w:id="0" w:name="_GoBack"/>
       <w:bookmarkEnd w:id="0"/>
     </w:p>

</xml_diff>

<commit_message>
added links, deleted tables from DB
</commit_message>
<xml_diff>
--- a/Binder Documents/Milestone 2 MVP.docx
+++ b/Binder Documents/Milestone 2 MVP.docx
@@ -154,7 +154,7 @@
       </w:hyperlink>
     </w:p>
     <w:p>
-      <w:hyperlink r:id="rId5" w:history="1">
+      <w:hyperlink r:id="rId5" w:anchor="none" w:history="1">
         <w:r>
           <w:rPr>
             <w:rStyle w:val="Hyperlink"/>
@@ -247,129 +247,158 @@
           <w:rPr>
             <w:rStyle w:val="Hyperlink"/>
           </w:rPr>
-          <w:t>https://api.census.gov/data/2011/acs/acs1?get=NAME,B01001_001E&amp;for=county:*&amp;in=state:</w:t>
+          <w:t>https://api.census.gov/data/2011/acs/acs1?get=NAME,B01001_001E&amp;for=county:*&amp;in=state:*</w:t>
         </w:r>
+      </w:hyperlink>
+    </w:p>
+    <w:p>
+      <w:pPr>
+        <w:rPr>
+          <w:lang w:val="es-AR"/>
+        </w:rPr>
+      </w:pPr>
+      <w:r>
+        <w:rPr>
+          <w:lang w:val="es-AR"/>
+        </w:rPr>
+        <w:lastRenderedPageBreak/>
+        <w:t xml:space="preserve">B01003_001E = total </w:t>
+      </w:r>
+      <w:proofErr w:type="spellStart"/>
+      <w:r>
+        <w:rPr>
+          <w:lang w:val="es-AR"/>
+        </w:rPr>
+        <w:t>population</w:t>
+      </w:r>
+      <w:proofErr w:type="spellEnd"/>
+    </w:p>
+    <w:p>
+      <w:pPr>
+        <w:rPr>
+          <w:lang w:val="es-AR"/>
+        </w:rPr>
+      </w:pPr>
+      <w:r>
+        <w:rPr>
+          <w:lang w:val="es-AR"/>
+        </w:rPr>
+        <w:t xml:space="preserve">B25103_001E = median real estate </w:t>
+      </w:r>
+      <w:proofErr w:type="spellStart"/>
+      <w:r>
+        <w:rPr>
+          <w:lang w:val="es-AR"/>
+        </w:rPr>
+        <w:t>tax</w:t>
+      </w:r>
+      <w:proofErr w:type="spellEnd"/>
+    </w:p>
+    <w:p>
+      <w:r>
+        <w:t>B25105_001E = median monthly household costs</w:t>
+      </w:r>
+    </w:p>
+    <w:p>
+      <w:r>
+        <w:t>C25075_001E = total number of houses in area</w:t>
+      </w:r>
+    </w:p>
+    <w:p>
+      <w:pPr>
+        <w:rPr>
+          <w:lang w:val="es-AR"/>
+        </w:rPr>
+      </w:pPr>
+      <w:r>
+        <w:rPr>
+          <w:lang w:val="es-AR"/>
+        </w:rPr>
+        <w:t xml:space="preserve">B25077_001E </w:t>
+      </w:r>
+      <w:proofErr w:type="gramStart"/>
+      <w:r>
+        <w:rPr>
+          <w:lang w:val="es-AR"/>
+        </w:rPr>
+        <w:t>=  median</w:t>
+      </w:r>
+      <w:proofErr w:type="gramEnd"/>
+      <w:r>
+        <w:rPr>
+          <w:lang w:val="es-AR"/>
+        </w:rPr>
+        <w:t xml:space="preserve"> home </w:t>
+      </w:r>
+      <w:proofErr w:type="spellStart"/>
+      <w:r>
+        <w:rPr>
+          <w:lang w:val="es-AR"/>
+        </w:rPr>
+        <w:t>values</w:t>
+      </w:r>
+      <w:proofErr w:type="spellEnd"/>
+    </w:p>
+    <w:p>
+      <w:r>
+        <w:t xml:space="preserve">The </w:t>
+      </w:r>
+      <w:proofErr w:type="spellStart"/>
+      <w:r>
+        <w:t>remaning</w:t>
+      </w:r>
+      <w:proofErr w:type="spellEnd"/>
+      <w:r>
+        <w:t xml:space="preserve"> documentation, our code and database are both submitted along with this document and can be found in our </w:t>
+      </w:r>
+      <w:proofErr w:type="spellStart"/>
+      <w:r>
+        <w:t>github</w:t>
+      </w:r>
+      <w:proofErr w:type="spellEnd"/>
+      <w:r>
+        <w:t xml:space="preserve">.  </w:t>
+      </w:r>
+    </w:p>
+    <w:p>
+      <w:r>
+        <w:t xml:space="preserve">Link to </w:t>
+      </w:r>
+      <w:proofErr w:type="spellStart"/>
+      <w:r>
+        <w:t>github</w:t>
+      </w:r>
+      <w:proofErr w:type="spellEnd"/>
+      <w:r>
+        <w:t xml:space="preserve">: </w:t>
+      </w:r>
+      <w:hyperlink r:id="rId9" w:history="1">
         <w:r>
           <w:rPr>
             <w:rStyle w:val="Hyperlink"/>
           </w:rPr>
-          <w:t>*</w:t>
+          <w:t>https://github.com/milsteam4144/GLAPS</w:t>
         </w:r>
       </w:hyperlink>
     </w:p>
-    <w:p>
-      <w:pPr>
-        <w:rPr>
-          <w:lang w:val="es-AR"/>
-        </w:rPr>
-      </w:pPr>
-      <w:r>
-        <w:rPr>
-          <w:lang w:val="es-AR"/>
-        </w:rPr>
-        <w:lastRenderedPageBreak/>
-        <w:t xml:space="preserve">B01003_001E = total </w:t>
-      </w:r>
-      <w:proofErr w:type="spellStart"/>
-      <w:r>
-        <w:rPr>
-          <w:lang w:val="es-AR"/>
-        </w:rPr>
-        <w:t>population</w:t>
-      </w:r>
-      <w:proofErr w:type="spellEnd"/>
-    </w:p>
-    <w:p>
-      <w:pPr>
-        <w:rPr>
-          <w:lang w:val="es-AR"/>
-        </w:rPr>
-      </w:pPr>
-      <w:r>
-        <w:rPr>
-          <w:lang w:val="es-AR"/>
-        </w:rPr>
-        <w:t xml:space="preserve">B25103_001E = median real estate </w:t>
-      </w:r>
-      <w:proofErr w:type="spellStart"/>
-      <w:r>
-        <w:rPr>
-          <w:lang w:val="es-AR"/>
-        </w:rPr>
-        <w:t>tax</w:t>
-      </w:r>
-      <w:proofErr w:type="spellEnd"/>
-    </w:p>
-    <w:p>
-      <w:r>
-        <w:t>B25105_001E = median monthly household costs</w:t>
-      </w:r>
-    </w:p>
-    <w:p>
-      <w:r>
-        <w:t>C25075_001E = total number of houses in area</w:t>
-      </w:r>
-    </w:p>
-    <w:p>
-      <w:pPr>
-        <w:rPr>
-          <w:lang w:val="es-AR"/>
-        </w:rPr>
-      </w:pPr>
-      <w:r>
-        <w:rPr>
-          <w:lang w:val="es-AR"/>
-        </w:rPr>
-        <w:t xml:space="preserve">B25077_001E </w:t>
-      </w:r>
-      <w:proofErr w:type="gramStart"/>
-      <w:r>
-        <w:rPr>
-          <w:lang w:val="es-AR"/>
-        </w:rPr>
-        <w:t>=  median</w:t>
-      </w:r>
-      <w:proofErr w:type="gramEnd"/>
-      <w:r>
-        <w:rPr>
-          <w:lang w:val="es-AR"/>
-        </w:rPr>
-        <w:t xml:space="preserve"> home </w:t>
-      </w:r>
-      <w:proofErr w:type="spellStart"/>
-      <w:r>
-        <w:rPr>
-          <w:lang w:val="es-AR"/>
-        </w:rPr>
-        <w:t>values</w:t>
-      </w:r>
-      <w:proofErr w:type="spellEnd"/>
-    </w:p>
-    <w:p>
-      <w:r>
-        <w:t xml:space="preserve">The </w:t>
-      </w:r>
-      <w:proofErr w:type="spellStart"/>
-      <w:r>
-        <w:t>remaning</w:t>
-      </w:r>
-      <w:proofErr w:type="spellEnd"/>
-      <w:r>
-        <w:t xml:space="preserve"> documentation, our code and database are both submitted along with this document and can be found in our </w:t>
-      </w:r>
-      <w:proofErr w:type="spellStart"/>
-      <w:r>
-        <w:t>github</w:t>
-      </w:r>
-      <w:proofErr w:type="spellEnd"/>
-      <w:r>
-        <w:t xml:space="preserve">. </w:t>
+    <w:p/>
+    <w:p>
+      <w:r>
+        <w:t xml:space="preserve">Link to DevOps: </w:t>
+      </w:r>
+      <w:hyperlink r:id="rId10" w:history="1">
+        <w:r>
+          <w:rPr>
+            <w:rStyle w:val="Hyperlink"/>
+          </w:rPr>
+          <w:t>https://dev.azure.com/GLAPS-Capstone/GLAPS</w:t>
+        </w:r>
+      </w:hyperlink>
+      <w:r>
+        <w:t xml:space="preserve"> </w:t>
       </w:r>
       <w:bookmarkStart w:id="0" w:name="_GoBack"/>
       <w:bookmarkEnd w:id="0"/>
-      <w:r>
-        <w:t xml:space="preserve"> </w:t>
-      </w:r>
     </w:p>
     <w:sectPr>
       <w:pgSz w:w="12240" w:h="15840"/>

</xml_diff>